<commit_message>
had the wrong date on 4_3
</commit_message>
<xml_diff>
--- a/module-4/Fryer-Assignment 4_3 ERD.docx
+++ b/module-4/Fryer-Assignment 4_3 ERD.docx
@@ -17,12 +17,21 @@
     </w:p>
     <w:p>
       <w:r>
-        <w:t>2/3/2026</w:t>
+        <w:t>2/</w:t>
+      </w:r>
+      <w:r>
+        <w:t>5</w:t>
+      </w:r>
+      <w:r>
+        <w:t>/2026</w:t>
       </w:r>
     </w:p>
     <w:p/>
     <w:p>
       <w:r>
+        <w:rPr>
+          <w:noProof/>
+        </w:rPr>
         <w:drawing>
           <wp:inline distT="0" distB="0" distL="0" distR="0" wp14:anchorId="38AFE92E" wp14:editId="1E89401B">
             <wp:extent cx="5943600" cy="2034540"/>

</xml_diff>